<commit_message>
update to readme file
</commit_message>
<xml_diff>
--- a/Marking_Manager_readme.docx
+++ b/Marking_Manager_readme.docx
@@ -299,21 +299,7 @@
             <w:rStyle w:val="Hyperlink"/>
             <w:b/>
           </w:rPr>
-          <w:t>he</w:t>
-        </w:r>
-        <w:r>
-          <w:rPr>
-            <w:rStyle w:val="Hyperlink"/>
-            <w:b/>
-          </w:rPr>
-          <w:t>r</w:t>
-        </w:r>
-        <w:r>
-          <w:rPr>
-            <w:rStyle w:val="Hyperlink"/>
-            <w:b/>
-          </w:rPr>
-          <w:t>e</w:t>
+          <w:t>here</w:t>
         </w:r>
       </w:hyperlink>
       <w:r>
@@ -497,41 +483,14 @@
         </w:numPr>
       </w:pPr>
       <w:r>
-        <w:t>Click on the following link to download the files for this plug-in:</w:t>
-      </w:r>
-      <w:r>
-        <w:t xml:space="preserve"> </w:t>
+        <w:t xml:space="preserve">Click on the following link to download the files for this plug-in: </w:t>
       </w:r>
       <w:hyperlink r:id="rId12" w:history="1">
         <w:r>
           <w:rPr>
             <w:rStyle w:val="Hyperlink"/>
           </w:rPr>
-          <w:t>https://github.com/fernandooliveira/moodlefn-marking</w:t>
-        </w:r>
-        <w:r>
-          <w:rPr>
-            <w:rStyle w:val="Hyperlink"/>
-          </w:rPr>
-          <w:t>-</w:t>
-        </w:r>
-        <w:r>
-          <w:rPr>
-            <w:rStyle w:val="Hyperlink"/>
-          </w:rPr>
-          <w:t>m</w:t>
-        </w:r>
-        <w:r>
-          <w:rPr>
-            <w:rStyle w:val="Hyperlink"/>
-          </w:rPr>
-          <w:t>a</w:t>
-        </w:r>
-        <w:r>
-          <w:rPr>
-            <w:rStyle w:val="Hyperlink"/>
-          </w:rPr>
-          <w:t>nager/archive/master.zip</w:t>
+          <w:t>https://github.com/fernandooliveira/moodlefn-marking-manager/archive/master.zip</w:t>
         </w:r>
       </w:hyperlink>
       <w:r>
@@ -1279,14 +1238,14 @@
                   <v:path o:extrusionok="f" gradientshapeok="t" o:connecttype="rect"/>
                   <o:lock v:ext="edit" aspectratio="t"/>
                 </v:shapetype>
-                <v:shape id="_x0000_i1025" type="#_x0000_t75" style="width:357pt;height:256.5pt" o:ole="" o:bordertopcolor="#a6ff00 pure" o:borderleftcolor="#a6ff00 pure" o:borderbottomcolor="#a6ff00 pure" o:borderrightcolor="#a6ff00 pure">
+                <v:shape id="_x0000_i1025" type="#_x0000_t75" style="width:357pt;height:256.5pt" o:ole="" o:bordertopcolor="this" o:borderleftcolor="this" o:borderbottomcolor="this" o:borderrightcolor="this">
                   <v:imagedata r:id="rId15" o:title=""/>
                   <w10:bordertop type="single" width="4"/>
                   <w10:borderleft type="single" width="4"/>
                   <w10:borderbottom type="single" width="4"/>
                   <w10:borderright type="single" width="4"/>
                 </v:shape>
-                <o:OLEObject Type="Embed" ProgID="PBrush" ShapeID="_x0000_i1025" DrawAspect="Content" ObjectID="_1423906405" r:id="rId16"/>
+                <o:OLEObject Type="Embed" ProgID="PBrush" ShapeID="_x0000_i1025" DrawAspect="Content" ObjectID="_1425022333" r:id="rId16"/>
               </w:object>
             </w:r>
           </w:p>
@@ -1868,8 +1827,6 @@
         </w:rPr>
         <w:t xml:space="preserve">ght corner of the screen.  When the </w:t>
       </w:r>
-      <w:bookmarkStart w:id="0" w:name="_GoBack"/>
-      <w:bookmarkEnd w:id="0"/>
       <w:r>
         <w:rPr>
           <w:i/>
@@ -2308,6 +2265,154 @@
         </w:drawing>
       </w:r>
     </w:p>
+    <w:p/>
+    <w:p>
+      <w:pPr>
+        <w:pBdr>
+          <w:bottom w:val="dotted" w:sz="24" w:space="1" w:color="auto"/>
+        </w:pBdr>
+      </w:pPr>
+    </w:p>
+    <w:p/>
+    <w:p>
+      <w:pPr>
+        <w:pStyle w:val="NormalWeb"/>
+      </w:pPr>
+      <w:r>
+        <w:rPr>
+          <w:rStyle w:val="Strong"/>
+          <w:i/>
+          <w:iCs/>
+        </w:rPr>
+        <w:t>Optional:</w:t>
+      </w:r>
+      <w:r>
+        <w:br/>
+        <w:t xml:space="preserve">If you want to hide blocks when viewing the Marking Manager interface (i.e. less cluttered look), then add this code to </w:t>
+      </w:r>
+      <w:proofErr w:type="spellStart"/>
+      <w:r>
+        <w:rPr>
+          <w:rStyle w:val="Strong"/>
+          <w:i/>
+          <w:iCs/>
+        </w:rPr>
+        <w:t>yourmoodlesite</w:t>
+      </w:r>
+      <w:proofErr w:type="spellEnd"/>
+      <w:r>
+        <w:rPr>
+          <w:rStyle w:val="Strong"/>
+          <w:i/>
+          <w:iCs/>
+        </w:rPr>
+        <w:t>/theme/base/</w:t>
+      </w:r>
+      <w:proofErr w:type="spellStart"/>
+      <w:r>
+        <w:rPr>
+          <w:rStyle w:val="Strong"/>
+          <w:i/>
+          <w:iCs/>
+        </w:rPr>
+        <w:t>config.php</w:t>
+      </w:r>
+      <w:proofErr w:type="spellEnd"/>
+      <w:r>
+        <w:br/>
+      </w:r>
+      <w:r>
+        <w:br/>
+      </w:r>
+      <w:r>
+        <w:rPr>
+          <w:color w:val="FF6600"/>
+        </w:rPr>
+        <w:t>// Hide left and right block columns when viewing the Marking Manager</w:t>
+      </w:r>
+      <w:r>
+        <w:br/>
+      </w:r>
+      <w:r>
+        <w:rPr>
+          <w:color w:val="FF6600"/>
+        </w:rPr>
+        <w:t>'</w:t>
+      </w:r>
+      <w:proofErr w:type="spellStart"/>
+      <w:r>
+        <w:rPr>
+          <w:color w:val="FF6600"/>
+        </w:rPr>
+        <w:t>markingmanager</w:t>
+      </w:r>
+      <w:proofErr w:type="spellEnd"/>
+      <w:r>
+        <w:rPr>
+          <w:color w:val="FF6600"/>
+        </w:rPr>
+        <w:t>' =&gt; array(</w:t>
+      </w:r>
+      <w:r>
+        <w:br/>
+      </w:r>
+      <w:r>
+        <w:rPr>
+          <w:color w:val="FF6600"/>
+        </w:rPr>
+        <w:t>        'file' =&gt; '</w:t>
+      </w:r>
+      <w:proofErr w:type="spellStart"/>
+      <w:r>
+        <w:rPr>
+          <w:color w:val="FF6600"/>
+        </w:rPr>
+        <w:t>general.php</w:t>
+      </w:r>
+      <w:proofErr w:type="spellEnd"/>
+      <w:r>
+        <w:rPr>
+          <w:color w:val="FF6600"/>
+        </w:rPr>
+        <w:t>',</w:t>
+      </w:r>
+      <w:r>
+        <w:br/>
+      </w:r>
+      <w:r>
+        <w:rPr>
+          <w:color w:val="FF6600"/>
+        </w:rPr>
+        <w:t>        'regions' =&gt; array(),</w:t>
+      </w:r>
+      <w:r>
+        <w:br/>
+      </w:r>
+      <w:r>
+        <w:rPr>
+          <w:color w:val="FF6600"/>
+        </w:rPr>
+        <w:t>        'options' =&gt; array('</w:t>
+      </w:r>
+      <w:proofErr w:type="spellStart"/>
+      <w:r>
+        <w:rPr>
+          <w:color w:val="FF6600"/>
+        </w:rPr>
+        <w:t>noblocks</w:t>
+      </w:r>
+      <w:proofErr w:type="spellEnd"/>
+      <w:r>
+        <w:rPr>
+          <w:color w:val="FF6600"/>
+        </w:rPr>
+        <w:t>'=&gt;true),</w:t>
+      </w:r>
+    </w:p>
+    <w:p>
+      <w:bookmarkStart w:id="0" w:name="_GoBack"/>
+      <w:bookmarkEnd w:id="0"/>
+    </w:p>
     <w:sectPr>
       <w:headerReference w:type="default" r:id="rId24"/>
       <w:pgSz w:w="12240" w:h="15840"/>
@@ -2379,6 +2484,7 @@
         <w:docPartUnique/>
       </w:docPartObj>
     </w:sdtPr>
+    <w:sdtEndPr/>
     <w:sdtContent>
       <w:p>
         <w:pPr>
@@ -3838,6 +3944,34 @@
     <w:uiPriority w:val="99"/>
     <w:rsid w:val="006F6D84"/>
   </w:style>
+  <w:style w:type="paragraph" w:styleId="NormalWeb">
+    <w:name w:val="Normal (Web)"/>
+    <w:basedOn w:val="Normal"/>
+    <w:uiPriority w:val="99"/>
+    <w:semiHidden/>
+    <w:unhideWhenUsed/>
+    <w:rsid w:val="00816A74"/>
+    <w:pPr>
+      <w:spacing w:before="100" w:beforeAutospacing="1" w:after="100" w:afterAutospacing="1" w:line="240" w:lineRule="auto"/>
+    </w:pPr>
+    <w:rPr>
+      <w:rFonts w:ascii="Times New Roman" w:eastAsia="Times New Roman" w:hAnsi="Times New Roman" w:cs="Times New Roman"/>
+      <w:sz w:val="24"/>
+      <w:szCs w:val="24"/>
+      <w:lang w:eastAsia="en-CA"/>
+    </w:rPr>
+  </w:style>
+  <w:style w:type="character" w:styleId="Strong">
+    <w:name w:val="Strong"/>
+    <w:basedOn w:val="DefaultParagraphFont"/>
+    <w:uiPriority w:val="22"/>
+    <w:qFormat/>
+    <w:rsid w:val="00816A74"/>
+    <w:rPr>
+      <w:b/>
+      <w:bCs/>
+    </w:rPr>
+  </w:style>
 </w:styles>
 </file>
 
@@ -4171,6 +4305,34 @@
     <w:uiPriority w:val="99"/>
     <w:rsid w:val="006F6D84"/>
   </w:style>
+  <w:style w:type="paragraph" w:styleId="NormalWeb">
+    <w:name w:val="Normal (Web)"/>
+    <w:basedOn w:val="Normal"/>
+    <w:uiPriority w:val="99"/>
+    <w:semiHidden/>
+    <w:unhideWhenUsed/>
+    <w:rsid w:val="00816A74"/>
+    <w:pPr>
+      <w:spacing w:before="100" w:beforeAutospacing="1" w:after="100" w:afterAutospacing="1" w:line="240" w:lineRule="auto"/>
+    </w:pPr>
+    <w:rPr>
+      <w:rFonts w:ascii="Times New Roman" w:eastAsia="Times New Roman" w:hAnsi="Times New Roman" w:cs="Times New Roman"/>
+      <w:sz w:val="24"/>
+      <w:szCs w:val="24"/>
+      <w:lang w:eastAsia="en-CA"/>
+    </w:rPr>
+  </w:style>
+  <w:style w:type="character" w:styleId="Strong">
+    <w:name w:val="Strong"/>
+    <w:basedOn w:val="DefaultParagraphFont"/>
+    <w:uiPriority w:val="22"/>
+    <w:qFormat/>
+    <w:rsid w:val="00816A74"/>
+    <w:rPr>
+      <w:b/>
+      <w:bCs/>
+    </w:rPr>
+  </w:style>
 </w:styles>
 </file>
 

</xml_diff>